<commit_message>
aanpassing bij index en beoordelingsformulier
</commit_message>
<xml_diff>
--- a/beoordelingsformulier.docx
+++ b/beoordelingsformulier.docx
@@ -35,8 +35,17 @@
           <w:b/>
           <w:bCs/>
         </w:rPr>
-        <w:t>Product presentatie</w:t>
-      </w:r>
+        <w:t xml:space="preserve">Product </w:t>
+      </w:r>
+      <w:proofErr w:type="spellStart"/>
+      <w:r>
+        <w:rPr>
+          <w:b/>
+          <w:bCs/>
+        </w:rPr>
+        <w:t>presentatie</w:t>
+      </w:r>
+      <w:proofErr w:type="spellEnd"/>
     </w:p>
     <w:tbl>
       <w:tblPr>
@@ -58,9 +67,11 @@
             <w:tcW w:w="1129" w:type="dxa"/>
           </w:tcPr>
           <w:p>
+            <w:proofErr w:type="spellStart"/>
             <w:r>
               <w:t>Nummer</w:t>
             </w:r>
+            <w:proofErr w:type="spellEnd"/>
           </w:p>
         </w:tc>
         <w:tc>
@@ -68,9 +79,11 @@
             <w:tcW w:w="10206" w:type="dxa"/>
           </w:tcPr>
           <w:p>
+            <w:proofErr w:type="spellStart"/>
             <w:r>
               <w:t>Onderdeel</w:t>
             </w:r>
+            <w:proofErr w:type="spellEnd"/>
           </w:p>
         </w:tc>
         <w:tc>
@@ -78,9 +91,19 @@
             <w:tcW w:w="1134" w:type="dxa"/>
           </w:tcPr>
           <w:p>
-            <w:r>
-              <w:t>Maximaal punten</w:t>
-            </w:r>
+            <w:proofErr w:type="spellStart"/>
+            <w:r>
+              <w:t>Maximaal</w:t>
+            </w:r>
+            <w:proofErr w:type="spellEnd"/>
+            <w:r>
+              <w:t xml:space="preserve"> </w:t>
+            </w:r>
+            <w:proofErr w:type="spellStart"/>
+            <w:r>
+              <w:t>punten</w:t>
+            </w:r>
+            <w:proofErr w:type="spellEnd"/>
           </w:p>
         </w:tc>
         <w:tc>
@@ -88,9 +111,19 @@
             <w:tcW w:w="1276" w:type="dxa"/>
           </w:tcPr>
           <w:p>
-            <w:r>
-              <w:t>Behaalde punten</w:t>
-            </w:r>
+            <w:proofErr w:type="spellStart"/>
+            <w:r>
+              <w:t>Behaalde</w:t>
+            </w:r>
+            <w:proofErr w:type="spellEnd"/>
+            <w:r>
+              <w:t xml:space="preserve"> </w:t>
+            </w:r>
+            <w:proofErr w:type="spellStart"/>
+            <w:r>
+              <w:t>punten</w:t>
+            </w:r>
+            <w:proofErr w:type="spellEnd"/>
           </w:p>
         </w:tc>
       </w:tr>
@@ -1125,8 +1158,44 @@
               <w:rPr>
                 <w:rFonts w:ascii="Calibri" w:eastAsia="Calibri" w:hAnsi="Calibri" w:cs="Calibri"/>
               </w:rPr>
-              <w:t>De berichten worden weergegeven</w:t>
-            </w:r>
+              <w:t xml:space="preserve">De </w:t>
+            </w:r>
+            <w:proofErr w:type="spellStart"/>
+            <w:r>
+              <w:rPr>
+                <w:rFonts w:ascii="Calibri" w:eastAsia="Calibri" w:hAnsi="Calibri" w:cs="Calibri"/>
+              </w:rPr>
+              <w:t>berichten</w:t>
+            </w:r>
+            <w:proofErr w:type="spellEnd"/>
+            <w:r>
+              <w:rPr>
+                <w:rFonts w:ascii="Calibri" w:eastAsia="Calibri" w:hAnsi="Calibri" w:cs="Calibri"/>
+              </w:rPr>
+              <w:t xml:space="preserve"> </w:t>
+            </w:r>
+            <w:proofErr w:type="spellStart"/>
+            <w:r>
+              <w:rPr>
+                <w:rFonts w:ascii="Calibri" w:eastAsia="Calibri" w:hAnsi="Calibri" w:cs="Calibri"/>
+              </w:rPr>
+              <w:t>worden</w:t>
+            </w:r>
+            <w:proofErr w:type="spellEnd"/>
+            <w:r>
+              <w:rPr>
+                <w:rFonts w:ascii="Calibri" w:eastAsia="Calibri" w:hAnsi="Calibri" w:cs="Calibri"/>
+              </w:rPr>
+              <w:t xml:space="preserve"> </w:t>
+            </w:r>
+            <w:proofErr w:type="spellStart"/>
+            <w:r>
+              <w:rPr>
+                <w:rFonts w:ascii="Calibri" w:eastAsia="Calibri" w:hAnsi="Calibri" w:cs="Calibri"/>
+              </w:rPr>
+              <w:t>weergegeven</w:t>
+            </w:r>
+            <w:proofErr w:type="spellEnd"/>
           </w:p>
         </w:tc>
         <w:tc>
@@ -1672,9 +1741,11 @@
             <w:tcW w:w="1129" w:type="dxa"/>
           </w:tcPr>
           <w:p>
+            <w:proofErr w:type="spellStart"/>
             <w:r>
               <w:t>Nummer</w:t>
             </w:r>
+            <w:proofErr w:type="spellEnd"/>
           </w:p>
         </w:tc>
         <w:tc>
@@ -1682,9 +1753,11 @@
             <w:tcW w:w="2268" w:type="dxa"/>
           </w:tcPr>
           <w:p>
+            <w:proofErr w:type="spellStart"/>
             <w:r>
               <w:t>Onderdeel</w:t>
             </w:r>
+            <w:proofErr w:type="spellEnd"/>
           </w:p>
         </w:tc>
         <w:tc>
@@ -1702,9 +1775,19 @@
             <w:tcW w:w="851" w:type="dxa"/>
           </w:tcPr>
           <w:p>
-            <w:r>
-              <w:t>Maximaal Punten</w:t>
-            </w:r>
+            <w:proofErr w:type="spellStart"/>
+            <w:r>
+              <w:t>Maximaal</w:t>
+            </w:r>
+            <w:proofErr w:type="spellEnd"/>
+            <w:r>
+              <w:t xml:space="preserve"> </w:t>
+            </w:r>
+            <w:proofErr w:type="spellStart"/>
+            <w:r>
+              <w:t>Punten</w:t>
+            </w:r>
+            <w:proofErr w:type="spellEnd"/>
           </w:p>
         </w:tc>
         <w:tc>
@@ -1712,9 +1795,19 @@
             <w:tcW w:w="1134" w:type="dxa"/>
           </w:tcPr>
           <w:p>
-            <w:r>
-              <w:t>Behaalde Punten</w:t>
-            </w:r>
+            <w:proofErr w:type="spellStart"/>
+            <w:r>
+              <w:t>Behaalde</w:t>
+            </w:r>
+            <w:proofErr w:type="spellEnd"/>
+            <w:r>
+              <w:t xml:space="preserve"> </w:t>
+            </w:r>
+            <w:proofErr w:type="spellStart"/>
+            <w:r>
+              <w:t>Punten</w:t>
+            </w:r>
+            <w:proofErr w:type="spellEnd"/>
           </w:p>
         </w:tc>
       </w:tr>
@@ -1734,9 +1827,19 @@
             <w:tcW w:w="2268" w:type="dxa"/>
           </w:tcPr>
           <w:p>
-            <w:r>
-              <w:t>Functioneel Ontwerp</w:t>
-            </w:r>
+            <w:proofErr w:type="spellStart"/>
+            <w:r>
+              <w:t>Functioneel</w:t>
+            </w:r>
+            <w:proofErr w:type="spellEnd"/>
+            <w:r>
+              <w:t xml:space="preserve"> </w:t>
+            </w:r>
+            <w:proofErr w:type="spellStart"/>
+            <w:r>
+              <w:t>Ontwerp</w:t>
+            </w:r>
+            <w:proofErr w:type="spellEnd"/>
           </w:p>
         </w:tc>
         <w:tc>
@@ -1824,9 +1927,19 @@
             <w:tcW w:w="2268" w:type="dxa"/>
           </w:tcPr>
           <w:p>
-            <w:r>
-              <w:t>Technisch Ontwerp</w:t>
-            </w:r>
+            <w:proofErr w:type="spellStart"/>
+            <w:r>
+              <w:t>Technisch</w:t>
+            </w:r>
+            <w:proofErr w:type="spellEnd"/>
+            <w:r>
+              <w:t xml:space="preserve"> </w:t>
+            </w:r>
+            <w:proofErr w:type="spellStart"/>
+            <w:r>
+              <w:t>Ontwerp</w:t>
+            </w:r>
+            <w:proofErr w:type="spellEnd"/>
           </w:p>
         </w:tc>
         <w:tc>
@@ -1996,9 +2109,11 @@
             <w:tcW w:w="2268" w:type="dxa"/>
           </w:tcPr>
           <w:p>
+            <w:proofErr w:type="spellStart"/>
             <w:r>
               <w:t>Stroomschema</w:t>
             </w:r>
+            <w:proofErr w:type="spellEnd"/>
           </w:p>
         </w:tc>
         <w:tc>
@@ -2056,9 +2171,11 @@
             <w:tcW w:w="2268" w:type="dxa"/>
           </w:tcPr>
           <w:p>
+            <w:proofErr w:type="spellStart"/>
             <w:r>
               <w:t>Testplan</w:t>
             </w:r>
+            <w:proofErr w:type="spellEnd"/>
           </w:p>
         </w:tc>
         <w:tc>
@@ -2122,12 +2239,14 @@
             <w:tcW w:w="2268" w:type="dxa"/>
           </w:tcPr>
           <w:p>
+            <w:proofErr w:type="spellStart"/>
             <w:r>
               <w:t>Tes</w:t>
             </w:r>
             <w:r>
               <w:t>trapport</w:t>
             </w:r>
+            <w:proofErr w:type="spellEnd"/>
           </w:p>
         </w:tc>
         <w:tc>
@@ -2203,9 +2322,11 @@
             <w:tcW w:w="2268" w:type="dxa"/>
           </w:tcPr>
           <w:p>
+            <w:proofErr w:type="spellStart"/>
             <w:r>
               <w:t>Validatie</w:t>
             </w:r>
+            <w:proofErr w:type="spellEnd"/>
           </w:p>
         </w:tc>
         <w:tc>
@@ -2259,9 +2380,11 @@
             <w:tcW w:w="1129" w:type="dxa"/>
           </w:tcPr>
           <w:p>
+            <w:proofErr w:type="spellStart"/>
             <w:r>
               <w:t>Broncode</w:t>
             </w:r>
+            <w:proofErr w:type="spellEnd"/>
           </w:p>
         </w:tc>
         <w:tc>
@@ -2269,9 +2392,11 @@
             <w:tcW w:w="2268" w:type="dxa"/>
           </w:tcPr>
           <w:p>
+            <w:proofErr w:type="spellStart"/>
             <w:r>
               <w:t>Commentaar</w:t>
             </w:r>
+            <w:proofErr w:type="spellEnd"/>
           </w:p>
         </w:tc>
         <w:tc>
@@ -2322,9 +2447,11 @@
             <w:tcW w:w="1129" w:type="dxa"/>
           </w:tcPr>
           <w:p>
+            <w:proofErr w:type="spellStart"/>
             <w:r>
               <w:t>Broncode</w:t>
             </w:r>
+            <w:proofErr w:type="spellEnd"/>
           </w:p>
         </w:tc>
         <w:tc>
@@ -2382,9 +2509,11 @@
             <w:tcW w:w="1129" w:type="dxa"/>
           </w:tcPr>
           <w:p>
+            <w:proofErr w:type="spellStart"/>
             <w:r>
               <w:t>Broncode</w:t>
             </w:r>
+            <w:proofErr w:type="spellEnd"/>
           </w:p>
         </w:tc>
         <w:tc>
@@ -2433,8 +2562,6 @@
             <w:r>
               <w:t>0</w:t>
             </w:r>
-            <w:bookmarkStart w:id="0" w:name="_GoBack"/>
-            <w:bookmarkEnd w:id="0"/>
           </w:p>
         </w:tc>
       </w:tr>
@@ -2531,6 +2658,7 @@
                 <w:bCs/>
               </w:rPr>
             </w:pPr>
+            <w:proofErr w:type="spellStart"/>
             <w:r>
               <w:rPr>
                 <w:b/>
@@ -2538,6 +2666,7 @@
               </w:rPr>
               <w:t>Studentnummer</w:t>
             </w:r>
+            <w:proofErr w:type="spellEnd"/>
           </w:p>
         </w:tc>
         <w:tc>
@@ -2571,12 +2700,37 @@
                 <w:bCs/>
               </w:rPr>
             </w:pPr>
+            <w:proofErr w:type="spellStart"/>
             <w:r>
               <w:rPr>
                 <w:b/>
                 <w:bCs/>
               </w:rPr>
-              <w:t>Rol(len)</w:t>
+              <w:t>Rol</w:t>
+            </w:r>
+            <w:proofErr w:type="spellEnd"/>
+            <w:r>
+              <w:rPr>
+                <w:b/>
+                <w:bCs/>
+              </w:rPr>
+              <w:t>(</w:t>
+            </w:r>
+            <w:proofErr w:type="spellStart"/>
+            <w:r>
+              <w:rPr>
+                <w:b/>
+                <w:bCs/>
+              </w:rPr>
+              <w:t>len</w:t>
+            </w:r>
+            <w:proofErr w:type="spellEnd"/>
+            <w:r>
+              <w:rPr>
+                <w:b/>
+                <w:bCs/>
+              </w:rPr>
+              <w:t>)</w:t>
             </w:r>
           </w:p>
         </w:tc>
@@ -2597,9 +2751,19 @@
             <w:tcW w:w="4649" w:type="dxa"/>
           </w:tcPr>
           <w:p>
-            <w:r>
-              <w:t>Martijn Veldhuizen</w:t>
-            </w:r>
+            <w:proofErr w:type="spellStart"/>
+            <w:r>
+              <w:t>Martijn</w:t>
+            </w:r>
+            <w:proofErr w:type="spellEnd"/>
+            <w:r>
+              <w:t xml:space="preserve"> </w:t>
+            </w:r>
+            <w:proofErr w:type="spellStart"/>
+            <w:r>
+              <w:t>Veldhuizen</w:t>
+            </w:r>
+            <w:proofErr w:type="spellEnd"/>
           </w:p>
         </w:tc>
         <w:tc>
@@ -2608,8 +2772,21 @@
           </w:tcPr>
           <w:p>
             <w:r>
-              <w:t>Front end en Documentator</w:t>
-            </w:r>
+              <w:t xml:space="preserve">Front end </w:t>
+            </w:r>
+            <w:proofErr w:type="spellStart"/>
+            <w:r>
+              <w:t>en</w:t>
+            </w:r>
+            <w:proofErr w:type="spellEnd"/>
+            <w:r>
+              <w:t xml:space="preserve"> </w:t>
+            </w:r>
+            <w:proofErr w:type="spellStart"/>
+            <w:r>
+              <w:t>Documentator</w:t>
+            </w:r>
+            <w:proofErr w:type="spellEnd"/>
           </w:p>
         </w:tc>
       </w:tr>
@@ -2640,7 +2817,20 @@
           </w:tcPr>
           <w:p>
             <w:r>
-              <w:t>Back end  en front end</w:t>
+              <w:t xml:space="preserve">Back </w:t>
+            </w:r>
+            <w:proofErr w:type="gramStart"/>
+            <w:r>
+              <w:t xml:space="preserve">end  </w:t>
+            </w:r>
+            <w:proofErr w:type="spellStart"/>
+            <w:r>
+              <w:t>en</w:t>
+            </w:r>
+            <w:proofErr w:type="spellEnd"/>
+            <w:proofErr w:type="gramEnd"/>
+            <w:r>
+              <w:t xml:space="preserve"> front end</w:t>
             </w:r>
           </w:p>
         </w:tc>
@@ -2650,7 +2840,20 @@
           <w:tcPr>
             <w:tcW w:w="4649" w:type="dxa"/>
           </w:tcPr>
-          <w:p/>
+          <w:p>
+            <w:pPr>
+              <w:rPr>
+                <w:rFonts w:cstheme="minorHAnsi"/>
+              </w:rPr>
+            </w:pPr>
+            <w:r>
+              <w:rPr>
+                <w:rFonts w:cstheme="minorHAnsi"/>
+                <w:color w:val="000000" w:themeColor="text1"/>
+              </w:rPr>
+              <w:t>6008595</w:t>
+            </w:r>
+          </w:p>
         </w:tc>
         <w:tc>
           <w:tcPr>
@@ -2658,8 +2861,13 @@
           </w:tcPr>
           <w:p>
             <w:r>
-              <w:t>Bilal ?</w:t>
-            </w:r>
+              <w:t xml:space="preserve">Bilal </w:t>
+            </w:r>
+            <w:proofErr w:type="spellStart"/>
+            <w:r>
+              <w:t>Oukrich</w:t>
+            </w:r>
+            <w:proofErr w:type="spellEnd"/>
           </w:p>
         </w:tc>
         <w:tc>
@@ -2678,16 +2886,40 @@
           <w:tcPr>
             <w:tcW w:w="4649" w:type="dxa"/>
           </w:tcPr>
-          <w:p/>
+          <w:p>
+            <w:pPr>
+              <w:rPr>
+                <w:rFonts w:cstheme="minorHAnsi"/>
+                <w:color w:val="000000" w:themeColor="text1"/>
+              </w:rPr>
+            </w:pPr>
+            <w:r>
+              <w:rPr>
+                <w:rFonts w:cstheme="minorHAnsi"/>
+                <w:color w:val="000000" w:themeColor="text1"/>
+              </w:rPr>
+              <w:t>6005776</w:t>
+            </w:r>
+          </w:p>
         </w:tc>
         <w:tc>
           <w:tcPr>
             <w:tcW w:w="4649" w:type="dxa"/>
           </w:tcPr>
           <w:p>
-            <w:r>
-              <w:t>Abdulbari ?</w:t>
-            </w:r>
+            <w:proofErr w:type="spellStart"/>
+            <w:r>
+              <w:t>Abdulbari</w:t>
+            </w:r>
+            <w:proofErr w:type="spellEnd"/>
+            <w:r>
+              <w:t xml:space="preserve"> </w:t>
+            </w:r>
+            <w:proofErr w:type="spellStart"/>
+            <w:r>
+              <w:t>Abdulbari</w:t>
+            </w:r>
+            <w:proofErr w:type="spellEnd"/>
           </w:p>
         </w:tc>
         <w:tc>
@@ -2696,8 +2928,21 @@
           </w:tcPr>
           <w:p>
             <w:r>
-              <w:t>Front end en Documentator</w:t>
-            </w:r>
+              <w:t xml:space="preserve">Front end </w:t>
+            </w:r>
+            <w:proofErr w:type="spellStart"/>
+            <w:r>
+              <w:t>en</w:t>
+            </w:r>
+            <w:proofErr w:type="spellEnd"/>
+            <w:r>
+              <w:t xml:space="preserve"> </w:t>
+            </w:r>
+            <w:proofErr w:type="spellStart"/>
+            <w:r>
+              <w:t>Documentator</w:t>
+            </w:r>
+            <w:proofErr w:type="spellEnd"/>
           </w:p>
         </w:tc>
       </w:tr>
@@ -2712,7 +2957,10 @@
           <w:tcPr>
             <w:tcW w:w="4649" w:type="dxa"/>
           </w:tcPr>
-          <w:p/>
+          <w:p>
+            <w:bookmarkStart w:id="0" w:name="_GoBack"/>
+            <w:bookmarkEnd w:id="0"/>
+          </w:p>
         </w:tc>
         <w:tc>
           <w:tcPr>
@@ -3084,6 +3332,7 @@
     <w:lsdException w:name="HTML Sample" w:semiHidden="1" w:unhideWhenUsed="1"/>
     <w:lsdException w:name="HTML Typewriter" w:semiHidden="1" w:unhideWhenUsed="1"/>
     <w:lsdException w:name="HTML Variable" w:semiHidden="1" w:unhideWhenUsed="1"/>
+    <w:lsdException w:name="Normal Table" w:semiHidden="1" w:unhideWhenUsed="1"/>
     <w:lsdException w:name="annotation subject" w:semiHidden="1" w:unhideWhenUsed="1"/>
     <w:lsdException w:name="No List" w:semiHidden="1" w:unhideWhenUsed="1"/>
     <w:lsdException w:name="Outline List 1" w:semiHidden="1" w:unhideWhenUsed="1"/>
@@ -3130,8 +3379,10 @@
     <w:lsdException w:name="Table Subtle 2" w:semiHidden="1" w:unhideWhenUsed="1"/>
     <w:lsdException w:name="Table Web 1" w:semiHidden="1" w:unhideWhenUsed="1"/>
     <w:lsdException w:name="Table Web 2" w:semiHidden="1" w:unhideWhenUsed="1"/>
+    <w:lsdException w:name="Table Web 3" w:semiHidden="1" w:unhideWhenUsed="1"/>
     <w:lsdException w:name="Balloon Text" w:semiHidden="1" w:unhideWhenUsed="1"/>
     <w:lsdException w:name="Table Grid" w:uiPriority="39"/>
+    <w:lsdException w:name="Table Theme" w:semiHidden="1" w:unhideWhenUsed="1"/>
     <w:lsdException w:name="Placeholder Text" w:semiHidden="1"/>
     <w:lsdException w:name="No Spacing" w:uiPriority="1" w:qFormat="1"/>
     <w:lsdException w:name="Light Shading" w:uiPriority="60"/>
@@ -3693,6 +3944,66 @@
 </file>
 
 <file path=customXml/item1.xml><?xml version="1.0" encoding="utf-8"?>
+<?mso-contentType ?>
+<FormTemplates xmlns="http://schemas.microsoft.com/sharepoint/v3/contenttype/forms">
+  <Display>DocumentLibraryForm</Display>
+  <Edit>DocumentLibraryForm</Edit>
+  <New>DocumentLibraryForm</New>
+</FormTemplates>
+</file>
+
+<file path=customXml/item2.xml><?xml version="1.0" encoding="utf-8"?>
+<p:properties xmlns:p="http://schemas.microsoft.com/office/2006/metadata/properties" xmlns:xsi="http://www.w3.org/2001/XMLSchema-instance" xmlns:pc="http://schemas.microsoft.com/office/infopath/2007/PartnerControls">
+  <documentManagement>
+    <Has_Teacher_Only_SectionGroup xmlns="a0563bc4-ffe9-418b-bf30-0c1e0b329580" xsi:nil="true"/>
+    <CultureName xmlns="a0563bc4-ffe9-418b-bf30-0c1e0b329580" xsi:nil="true"/>
+    <Students xmlns="a0563bc4-ffe9-418b-bf30-0c1e0b329580">
+      <UserInfo>
+        <DisplayName/>
+        <AccountId xsi:nil="true"/>
+        <AccountType/>
+      </UserInfo>
+    </Students>
+    <Is_Collaboration_Space_Locked xmlns="a0563bc4-ffe9-418b-bf30-0c1e0b329580" xsi:nil="true"/>
+    <Self_Registration_Enabled xmlns="a0563bc4-ffe9-418b-bf30-0c1e0b329580" xsi:nil="true"/>
+    <Teachers xmlns="a0563bc4-ffe9-418b-bf30-0c1e0b329580">
+      <UserInfo>
+        <DisplayName/>
+        <AccountId xsi:nil="true"/>
+        <AccountType/>
+      </UserInfo>
+    </Teachers>
+    <AppVersion xmlns="a0563bc4-ffe9-418b-bf30-0c1e0b329580" xsi:nil="true"/>
+    <TeamsChannelId xmlns="a0563bc4-ffe9-418b-bf30-0c1e0b329580" xsi:nil="true"/>
+    <IsNotebookLocked xmlns="a0563bc4-ffe9-418b-bf30-0c1e0b329580" xsi:nil="true"/>
+    <Math_Settings xmlns="a0563bc4-ffe9-418b-bf30-0c1e0b329580" xsi:nil="true"/>
+    <NotebookType xmlns="a0563bc4-ffe9-418b-bf30-0c1e0b329580" xsi:nil="true"/>
+    <FolderType xmlns="a0563bc4-ffe9-418b-bf30-0c1e0b329580" xsi:nil="true"/>
+    <Owner xmlns="a0563bc4-ffe9-418b-bf30-0c1e0b329580">
+      <UserInfo>
+        <DisplayName/>
+        <AccountId xsi:nil="true"/>
+        <AccountType/>
+      </UserInfo>
+    </Owner>
+    <Student_Groups xmlns="a0563bc4-ffe9-418b-bf30-0c1e0b329580">
+      <UserInfo>
+        <DisplayName/>
+        <AccountId xsi:nil="true"/>
+        <AccountType/>
+      </UserInfo>
+    </Student_Groups>
+    <Distribution_Groups xmlns="a0563bc4-ffe9-418b-bf30-0c1e0b329580" xsi:nil="true"/>
+    <LMS_Mappings xmlns="a0563bc4-ffe9-418b-bf30-0c1e0b329580" xsi:nil="true"/>
+    <Invited_Students xmlns="a0563bc4-ffe9-418b-bf30-0c1e0b329580" xsi:nil="true"/>
+    <Templates xmlns="a0563bc4-ffe9-418b-bf30-0c1e0b329580" xsi:nil="true"/>
+    <Invited_Teachers xmlns="a0563bc4-ffe9-418b-bf30-0c1e0b329580" xsi:nil="true"/>
+    <DefaultSectionNames xmlns="a0563bc4-ffe9-418b-bf30-0c1e0b329580" xsi:nil="true"/>
+  </documentManagement>
+</p:properties>
+</file>
+
+<file path=customXml/item3.xml><?xml version="1.0" encoding="utf-8"?>
 <ct:contentTypeSchema xmlns:ct="http://schemas.microsoft.com/office/2006/metadata/contentType" xmlns:ma="http://schemas.microsoft.com/office/2006/metadata/properties/metaAttributes" ct:_="" ma:_="" ma:contentTypeName="Document" ma:contentTypeID="0x010100640B7C7FA681A34D8A8135C52D570FCB" ma:contentTypeVersion="32" ma:contentTypeDescription="Een nieuw document maken." ma:contentTypeScope="" ma:versionID="b00806b1107bfc8f5d74e50fba0a113d">
   <xsd:schema xmlns:xsd="http://www.w3.org/2001/XMLSchema" xmlns:xs="http://www.w3.org/2001/XMLSchema" xmlns:p="http://schemas.microsoft.com/office/2006/metadata/properties" xmlns:ns3="a0563bc4-ffe9-418b-bf30-0c1e0b329580" xmlns:ns4="2c53009c-7ac0-42f6-a7d5-fbb9b1eb6b0a" targetNamespace="http://schemas.microsoft.com/office/2006/metadata/properties" ma:root="true" ma:fieldsID="3df93316763b9914eb8bca9c182431d1" ns3:_="" ns4:_="">
     <xsd:import namespace="a0563bc4-ffe9-418b-bf30-0c1e0b329580"/>
@@ -4097,67 +4408,25 @@
 </ct:contentTypeSchema>
 </file>
 
-<file path=customXml/item2.xml><?xml version="1.0" encoding="utf-8"?>
-<p:properties xmlns:p="http://schemas.microsoft.com/office/2006/metadata/properties" xmlns:xsi="http://www.w3.org/2001/XMLSchema-instance" xmlns:pc="http://schemas.microsoft.com/office/infopath/2007/PartnerControls">
-  <documentManagement>
-    <Has_Teacher_Only_SectionGroup xmlns="a0563bc4-ffe9-418b-bf30-0c1e0b329580" xsi:nil="true"/>
-    <CultureName xmlns="a0563bc4-ffe9-418b-bf30-0c1e0b329580" xsi:nil="true"/>
-    <Students xmlns="a0563bc4-ffe9-418b-bf30-0c1e0b329580">
-      <UserInfo>
-        <DisplayName/>
-        <AccountId xsi:nil="true"/>
-        <AccountType/>
-      </UserInfo>
-    </Students>
-    <Is_Collaboration_Space_Locked xmlns="a0563bc4-ffe9-418b-bf30-0c1e0b329580" xsi:nil="true"/>
-    <Self_Registration_Enabled xmlns="a0563bc4-ffe9-418b-bf30-0c1e0b329580" xsi:nil="true"/>
-    <Teachers xmlns="a0563bc4-ffe9-418b-bf30-0c1e0b329580">
-      <UserInfo>
-        <DisplayName/>
-        <AccountId xsi:nil="true"/>
-        <AccountType/>
-      </UserInfo>
-    </Teachers>
-    <AppVersion xmlns="a0563bc4-ffe9-418b-bf30-0c1e0b329580" xsi:nil="true"/>
-    <TeamsChannelId xmlns="a0563bc4-ffe9-418b-bf30-0c1e0b329580" xsi:nil="true"/>
-    <IsNotebookLocked xmlns="a0563bc4-ffe9-418b-bf30-0c1e0b329580" xsi:nil="true"/>
-    <Math_Settings xmlns="a0563bc4-ffe9-418b-bf30-0c1e0b329580" xsi:nil="true"/>
-    <NotebookType xmlns="a0563bc4-ffe9-418b-bf30-0c1e0b329580" xsi:nil="true"/>
-    <FolderType xmlns="a0563bc4-ffe9-418b-bf30-0c1e0b329580" xsi:nil="true"/>
-    <Owner xmlns="a0563bc4-ffe9-418b-bf30-0c1e0b329580">
-      <UserInfo>
-        <DisplayName/>
-        <AccountId xsi:nil="true"/>
-        <AccountType/>
-      </UserInfo>
-    </Owner>
-    <Student_Groups xmlns="a0563bc4-ffe9-418b-bf30-0c1e0b329580">
-      <UserInfo>
-        <DisplayName/>
-        <AccountId xsi:nil="true"/>
-        <AccountType/>
-      </UserInfo>
-    </Student_Groups>
-    <Distribution_Groups xmlns="a0563bc4-ffe9-418b-bf30-0c1e0b329580" xsi:nil="true"/>
-    <LMS_Mappings xmlns="a0563bc4-ffe9-418b-bf30-0c1e0b329580" xsi:nil="true"/>
-    <Invited_Students xmlns="a0563bc4-ffe9-418b-bf30-0c1e0b329580" xsi:nil="true"/>
-    <Templates xmlns="a0563bc4-ffe9-418b-bf30-0c1e0b329580" xsi:nil="true"/>
-    <Invited_Teachers xmlns="a0563bc4-ffe9-418b-bf30-0c1e0b329580" xsi:nil="true"/>
-    <DefaultSectionNames xmlns="a0563bc4-ffe9-418b-bf30-0c1e0b329580" xsi:nil="true"/>
-  </documentManagement>
-</p:properties>
+<file path=customXml/itemProps1.xml><?xml version="1.0" encoding="utf-8"?>
+<ds:datastoreItem xmlns:ds="http://schemas.openxmlformats.org/officeDocument/2006/customXml" ds:itemID="{C70F29C8-01F1-49E0-A16D-6591A54591DC}">
+  <ds:schemaRefs>
+    <ds:schemaRef ds:uri="http://schemas.microsoft.com/sharepoint/v3/contenttype/forms"/>
+  </ds:schemaRefs>
+</ds:datastoreItem>
 </file>
 
-<file path=customXml/item3.xml><?xml version="1.0" encoding="utf-8"?>
-<?mso-contentType ?>
-<FormTemplates xmlns="http://schemas.microsoft.com/sharepoint/v3/contenttype/forms">
-  <Display>DocumentLibraryForm</Display>
-  <Edit>DocumentLibraryForm</Edit>
-  <New>DocumentLibraryForm</New>
-</FormTemplates>
+<file path=customXml/itemProps2.xml><?xml version="1.0" encoding="utf-8"?>
+<ds:datastoreItem xmlns:ds="http://schemas.openxmlformats.org/officeDocument/2006/customXml" ds:itemID="{1CA35BF4-DE6F-4533-835C-CF1A5D56BCC6}">
+  <ds:schemaRefs>
+    <ds:schemaRef ds:uri="http://schemas.microsoft.com/office/2006/metadata/properties"/>
+    <ds:schemaRef ds:uri="http://schemas.microsoft.com/office/infopath/2007/PartnerControls"/>
+    <ds:schemaRef ds:uri="a0563bc4-ffe9-418b-bf30-0c1e0b329580"/>
+  </ds:schemaRefs>
+</ds:datastoreItem>
 </file>
 
-<file path=customXml/itemProps1.xml><?xml version="1.0" encoding="utf-8"?>
+<file path=customXml/itemProps3.xml><?xml version="1.0" encoding="utf-8"?>
 <ds:datastoreItem xmlns:ds="http://schemas.openxmlformats.org/officeDocument/2006/customXml" ds:itemID="{ABA1AEAB-5AD3-4397-A2EB-E240008237C7}">
   <ds:schemaRefs>
     <ds:schemaRef ds:uri="http://schemas.microsoft.com/office/2006/metadata/contentType"/>
@@ -4174,22 +4443,4 @@
     <ds:schemaRef ds:uri="http://schemas.microsoft.com/internal/obd"/>
   </ds:schemaRefs>
 </ds:datastoreItem>
-</file>
-
-<file path=customXml/itemProps2.xml><?xml version="1.0" encoding="utf-8"?>
-<ds:datastoreItem xmlns:ds="http://schemas.openxmlformats.org/officeDocument/2006/customXml" ds:itemID="{1CA35BF4-DE6F-4533-835C-CF1A5D56BCC6}">
-  <ds:schemaRefs>
-    <ds:schemaRef ds:uri="http://schemas.microsoft.com/office/2006/metadata/properties"/>
-    <ds:schemaRef ds:uri="http://schemas.microsoft.com/office/infopath/2007/PartnerControls"/>
-    <ds:schemaRef ds:uri="a0563bc4-ffe9-418b-bf30-0c1e0b329580"/>
-  </ds:schemaRefs>
-</ds:datastoreItem>
-</file>
-
-<file path=customXml/itemProps3.xml><?xml version="1.0" encoding="utf-8"?>
-<ds:datastoreItem xmlns:ds="http://schemas.openxmlformats.org/officeDocument/2006/customXml" ds:itemID="{C70F29C8-01F1-49E0-A16D-6591A54591DC}">
-  <ds:schemaRefs>
-    <ds:schemaRef ds:uri="http://schemas.microsoft.com/sharepoint/v3/contenttype/forms"/>
-  </ds:schemaRefs>
-</ds:datastoreItem>
 </file>
</xml_diff>